<commit_message>
April 19th assignment- Completed
</commit_message>
<xml_diff>
--- a/students/sanat lc/Noureen_Assign_April 19.docx
+++ b/students/sanat lc/Noureen_Assign_April 19.docx
@@ -169,6 +169,81 @@
         </w:drawing>
       </w:r>
     </w:p>
+    <w:p>
+      <w:pPr>
+        <w:pStyle w:val="ListParagraph"/>
+        <w:numPr>
+          <w:ilvl w:val="0"/>
+          <w:numId w:val="4"/>
+        </w:numPr>
+        <w:shd w:val="clear" w:color="auto" w:fill="FFFFFF"/>
+        <w:spacing w:before="100" w:beforeAutospacing="1" w:after="100" w:afterAutospacing="1" w:line="240" w:lineRule="auto"/>
+        <w:rPr>
+          <w:rFonts w:ascii="Roboto" w:eastAsia="Times New Roman" w:hAnsi="Roboto" w:cs="Times New Roman"/>
+          <w:sz w:val="32"/>
+          <w:szCs w:val="32"/>
+          <w:lang w:eastAsia="en-IN"/>
+        </w:rPr>
+      </w:pPr>
+      <w:hyperlink r:id="rId9" w:history="1">
+        <w:r>
+          <w:rPr>
+            <w:rStyle w:val="Hyperlink"/>
+            <w:rFonts w:ascii="Roboto" w:eastAsia="Times New Roman" w:hAnsi="Roboto" w:cs="Times New Roman"/>
+            <w:b/>
+            <w:bCs/>
+            <w:sz w:val="32"/>
+            <w:szCs w:val="32"/>
+            <w:lang w:eastAsia="en-IN"/>
+          </w:rPr>
+          <w:t>Java Program to find the largest of three numbers using if..else..if</w:t>
+        </w:r>
+      </w:hyperlink>
+    </w:p>
+    <w:p/>
+    <w:p>
+      <w:r>
+        <w:rPr>
+          <w:noProof/>
+        </w:rPr>
+        <w:lastRenderedPageBreak/>
+        <w:drawing>
+          <wp:inline distT="0" distB="0" distL="0" distR="0" wp14:anchorId="0510978D" wp14:editId="6892BFA8">
+            <wp:extent cx="5867400" cy="4305300"/>
+            <wp:effectExtent l="0" t="0" r="0" b="0"/>
+            <wp:docPr id="3" name="Picture 3" descr="Graphical user interface, text, application&#10;&#10;Description automatically generated"/>
+            <wp:cNvGraphicFramePr>
+              <a:graphicFrameLocks xmlns:a="http://schemas.openxmlformats.org/drawingml/2006/main" noChangeAspect="1"/>
+            </wp:cNvGraphicFramePr>
+            <a:graphic xmlns:a="http://schemas.openxmlformats.org/drawingml/2006/main">
+              <a:graphicData uri="http://schemas.openxmlformats.org/drawingml/2006/picture">
+                <pic:pic xmlns:pic="http://schemas.openxmlformats.org/drawingml/2006/picture">
+                  <pic:nvPicPr>
+                    <pic:cNvPr id="3" name="Picture 3" descr="Graphical user interface, text, application&#10;&#10;Description automatically generated"/>
+                    <pic:cNvPicPr/>
+                  </pic:nvPicPr>
+                  <pic:blipFill>
+                    <a:blip r:embed="rId10"/>
+                    <a:stretch>
+                      <a:fillRect/>
+                    </a:stretch>
+                  </pic:blipFill>
+                  <pic:spPr>
+                    <a:xfrm>
+                      <a:off x="0" y="0"/>
+                      <a:ext cx="5867400" cy="4305300"/>
+                    </a:xfrm>
+                    <a:prstGeom prst="rect">
+                      <a:avLst/>
+                    </a:prstGeom>
+                  </pic:spPr>
+                </pic:pic>
+              </a:graphicData>
+            </a:graphic>
+          </wp:inline>
+        </w:drawing>
+      </w:r>
+    </w:p>
     <w:sectPr>
       <w:pgSz w:w="12240" w:h="15840"/>
       <w:pgMar w:top="1440" w:right="1440" w:bottom="1440" w:left="1440" w:header="720" w:footer="720" w:gutter="0"/>
@@ -268,6 +343,92 @@
     </w:lvl>
   </w:abstractNum>
   <w:abstractNum w:abstractNumId="1" w15:restartNumberingAfterBreak="0">
+    <w:nsid w:val="45976F86"/>
+    <w:multiLevelType w:val="hybridMultilevel"/>
+    <w:tmpl w:val="2FA098CE"/>
+    <w:lvl w:ilvl="0" w:tplc="FFFFFFFF">
+      <w:start w:val="1"/>
+      <w:numFmt w:val="decimal"/>
+      <w:lvlText w:val="%1."/>
+      <w:lvlJc w:val="left"/>
+      <w:pPr>
+        <w:ind w:left="720" w:hanging="360"/>
+      </w:pPr>
+    </w:lvl>
+    <w:lvl w:ilvl="1" w:tplc="FFFFFFFF">
+      <w:start w:val="1"/>
+      <w:numFmt w:val="lowerLetter"/>
+      <w:lvlText w:val="%2."/>
+      <w:lvlJc w:val="left"/>
+      <w:pPr>
+        <w:ind w:left="1440" w:hanging="360"/>
+      </w:pPr>
+    </w:lvl>
+    <w:lvl w:ilvl="2" w:tplc="FFFFFFFF">
+      <w:start w:val="1"/>
+      <w:numFmt w:val="lowerRoman"/>
+      <w:lvlText w:val="%3."/>
+      <w:lvlJc w:val="right"/>
+      <w:pPr>
+        <w:ind w:left="2160" w:hanging="180"/>
+      </w:pPr>
+    </w:lvl>
+    <w:lvl w:ilvl="3" w:tplc="FFFFFFFF">
+      <w:start w:val="1"/>
+      <w:numFmt w:val="decimal"/>
+      <w:lvlText w:val="%4."/>
+      <w:lvlJc w:val="left"/>
+      <w:pPr>
+        <w:ind w:left="2880" w:hanging="360"/>
+      </w:pPr>
+    </w:lvl>
+    <w:lvl w:ilvl="4" w:tplc="FFFFFFFF">
+      <w:start w:val="1"/>
+      <w:numFmt w:val="lowerLetter"/>
+      <w:lvlText w:val="%5."/>
+      <w:lvlJc w:val="left"/>
+      <w:pPr>
+        <w:ind w:left="3600" w:hanging="360"/>
+      </w:pPr>
+    </w:lvl>
+    <w:lvl w:ilvl="5" w:tplc="FFFFFFFF">
+      <w:start w:val="1"/>
+      <w:numFmt w:val="lowerRoman"/>
+      <w:lvlText w:val="%6."/>
+      <w:lvlJc w:val="right"/>
+      <w:pPr>
+        <w:ind w:left="4320" w:hanging="180"/>
+      </w:pPr>
+    </w:lvl>
+    <w:lvl w:ilvl="6" w:tplc="FFFFFFFF">
+      <w:start w:val="1"/>
+      <w:numFmt w:val="decimal"/>
+      <w:lvlText w:val="%7."/>
+      <w:lvlJc w:val="left"/>
+      <w:pPr>
+        <w:ind w:left="5040" w:hanging="360"/>
+      </w:pPr>
+    </w:lvl>
+    <w:lvl w:ilvl="7" w:tplc="FFFFFFFF">
+      <w:start w:val="1"/>
+      <w:numFmt w:val="lowerLetter"/>
+      <w:lvlText w:val="%8."/>
+      <w:lvlJc w:val="left"/>
+      <w:pPr>
+        <w:ind w:left="5760" w:hanging="360"/>
+      </w:pPr>
+    </w:lvl>
+    <w:lvl w:ilvl="8" w:tplc="FFFFFFFF">
+      <w:start w:val="1"/>
+      <w:numFmt w:val="lowerRoman"/>
+      <w:lvlText w:val="%9."/>
+      <w:lvlJc w:val="right"/>
+      <w:pPr>
+        <w:ind w:left="6480" w:hanging="180"/>
+      </w:pPr>
+    </w:lvl>
+  </w:abstractNum>
+  <w:abstractNum w:abstractNumId="2" w15:restartNumberingAfterBreak="0">
     <w:nsid w:val="52DC0474"/>
     <w:multiLevelType w:val="hybridMultilevel"/>
     <w:tmpl w:val="2FA098CE"/>
@@ -354,7 +515,7 @@
     </w:lvl>
   </w:abstractNum>
   <w:num w:numId="1" w16cid:durableId="1726175071">
-    <w:abstractNumId w:val="1"/>
+    <w:abstractNumId w:val="2"/>
     <w:lvlOverride w:ilvl="0">
       <w:startOverride w:val="1"/>
     </w:lvlOverride>
@@ -384,10 +545,13 @@
     </w:lvlOverride>
   </w:num>
   <w:num w:numId="2" w16cid:durableId="454833281">
-    <w:abstractNumId w:val="1"/>
+    <w:abstractNumId w:val="2"/>
   </w:num>
   <w:num w:numId="3" w16cid:durableId="167910040">
     <w:abstractNumId w:val="0"/>
+  </w:num>
+  <w:num w:numId="4" w16cid:durableId="1162163929">
+    <w:abstractNumId w:val="1"/>
   </w:num>
 </w:numbering>
 </file>

</xml_diff>